<commit_message>
Update notes Functional Programing.docx
</commit_message>
<xml_diff>
--- a/11 - Functional Programming/notes Functional Programing.docx
+++ b/11 - Functional Programming/notes Functional Programing.docx
@@ -12,21 +12,37 @@
         <w:rPr>
           <w:lang w:val="en-US"/>
         </w:rPr>
-        <w:t xml:space="preserve">Functional </w:t>
-      </w:r>
-      <w:proofErr w:type="gramStart"/>
-      <w:r>
-        <w:rPr>
-          <w:lang w:val="en-US"/>
-        </w:rPr>
-        <w:t>programing(</w:t>
-      </w:r>
-      <w:proofErr w:type="gramEnd"/>
-      <w:r>
-        <w:rPr>
-          <w:lang w:val="en-US"/>
-        </w:rPr>
-        <w:t>FP)</w:t>
+        <w:t xml:space="preserve"> </w:t>
+      </w:r>
+      <w:r>
+        <w:rPr>
+          <w:lang w:val="en-US"/>
+        </w:rPr>
+        <w:t>Functional program</w:t>
+      </w:r>
+      <w:r>
+        <w:rPr>
+          <w:lang w:val="en-US"/>
+        </w:rPr>
+        <w:t>m</w:t>
+      </w:r>
+      <w:r>
+        <w:rPr>
+          <w:lang w:val="en-US"/>
+        </w:rPr>
+        <w:t>ing</w:t>
+      </w:r>
+      <w:r>
+        <w:rPr>
+          <w:lang w:val="en-US"/>
+        </w:rPr>
+        <w:t xml:space="preserve"> </w:t>
+      </w:r>
+      <w:r>
+        <w:rPr>
+          <w:lang w:val="en-US"/>
+        </w:rPr>
+        <w:t>(FP)</w:t>
       </w:r>
     </w:p>
     <w:p>
@@ -85,19 +101,30 @@
         </w:rPr>
         <w:t xml:space="preserve">Impure </w:t>
       </w:r>
+      <w:r>
+        <w:rPr>
+          <w:lang w:val="en-US"/>
+        </w:rPr>
+        <w:t xml:space="preserve">- </w:t>
+      </w:r>
+      <w:proofErr w:type="spellStart"/>
+      <w:r>
+        <w:rPr>
+          <w:lang w:val="en-US"/>
+        </w:rPr>
+        <w:t>не</w:t>
+      </w:r>
+      <w:proofErr w:type="spellEnd"/>
+      <w:r>
+        <w:t xml:space="preserve"> е добра практика, трябва да се стая да не </w:t>
+      </w:r>
       <w:proofErr w:type="gramStart"/>
       <w:r>
-        <w:rPr>
-          <w:lang w:val="en-US"/>
-        </w:rPr>
-        <w:t xml:space="preserve">-  </w:t>
-      </w:r>
-      <w:r>
-        <w:t>не</w:t>
+        <w:t>я  правя</w:t>
       </w:r>
       <w:proofErr w:type="gramEnd"/>
       <w:r>
-        <w:t xml:space="preserve"> е добра практика, трябва да се стая да не я  правя.</w:t>
+        <w:t>.</w:t>
       </w:r>
     </w:p>
     <w:p>
@@ -105,12 +132,324 @@
         <w:pStyle w:val="ListParagraph"/>
         <w:numPr>
           <w:ilvl w:val="0"/>
-          <w:numId w:val="2"/>
+          <w:numId w:val="1"/>
         </w:numPr>
         <w:rPr>
           <w:lang w:val="en-US"/>
         </w:rPr>
       </w:pPr>
+      <w:r>
+        <w:rPr>
+          <w:lang w:val="en-US"/>
+        </w:rPr>
+        <w:t>Data Immutability</w:t>
+      </w:r>
+      <w:r>
+        <w:t xml:space="preserve"> – променливите не могат да се променят</w:t>
+      </w:r>
+      <w:r>
+        <w:rPr>
+          <w:lang w:val="en-US"/>
+        </w:rPr>
+        <w:t xml:space="preserve"> </w:t>
+      </w:r>
+      <w:r>
+        <w:t xml:space="preserve">в кода, няма </w:t>
+      </w:r>
+      <w:r>
+        <w:rPr>
+          <w:lang w:val="en-US"/>
+        </w:rPr>
+        <w:t xml:space="preserve">for </w:t>
+      </w:r>
+      <w:r>
+        <w:t xml:space="preserve">използва се рекурсия </w:t>
+      </w:r>
+    </w:p>
+    <w:p>
+      <w:pPr>
+        <w:pStyle w:val="ListParagraph"/>
+        <w:numPr>
+          <w:ilvl w:val="0"/>
+          <w:numId w:val="1"/>
+        </w:numPr>
+        <w:rPr>
+          <w:lang w:val="en-US"/>
+        </w:rPr>
+      </w:pPr>
+      <w:r>
+        <w:rPr>
+          <w:lang w:val="en-US"/>
+        </w:rPr>
+        <w:t xml:space="preserve">Side effects </w:t>
+      </w:r>
+      <w:r>
+        <w:rPr>
+          <w:lang w:val="en-US"/>
+        </w:rPr>
+        <w:t xml:space="preserve">- </w:t>
+      </w:r>
+      <w:proofErr w:type="gramStart"/>
+      <w:r>
+        <w:t>функциите</w:t>
+      </w:r>
+      <w:r>
+        <w:t>(</w:t>
+      </w:r>
+      <w:proofErr w:type="gramEnd"/>
+      <w:r>
+        <w:t>методи не трябва да променят променливи извън метода)</w:t>
+      </w:r>
+    </w:p>
+    <w:p>
+      <w:pPr>
+        <w:pStyle w:val="ListParagraph"/>
+        <w:numPr>
+          <w:ilvl w:val="0"/>
+          <w:numId w:val="1"/>
+        </w:numPr>
+        <w:rPr>
+          <w:lang w:val="en-US"/>
+        </w:rPr>
+      </w:pPr>
+      <w:r>
+        <w:rPr>
+          <w:lang w:val="en-US"/>
+        </w:rPr>
+        <w:t xml:space="preserve">Decorative method – </w:t>
+      </w:r>
+      <w:r>
+        <w:t>използване на функции</w:t>
+      </w:r>
+    </w:p>
+    <w:p>
+      <w:pPr>
+        <w:pStyle w:val="ListParagraph"/>
+        <w:numPr>
+          <w:ilvl w:val="0"/>
+          <w:numId w:val="1"/>
+        </w:numPr>
+        <w:rPr>
+          <w:lang w:val="en-US"/>
+        </w:rPr>
+      </w:pPr>
+      <w:r>
+        <w:rPr>
+          <w:lang w:val="en-US"/>
+        </w:rPr>
+        <w:t xml:space="preserve">Imperative style – </w:t>
+      </w:r>
+      <w:r>
+        <w:t>без вградените методи (</w:t>
+      </w:r>
+      <w:r>
+        <w:rPr>
+          <w:lang w:val="en-US"/>
+        </w:rPr>
+        <w:t>LINQ</w:t>
+      </w:r>
+      <w:r>
+        <w:t>)</w:t>
+      </w:r>
+    </w:p>
+    <w:p>
+      <w:pPr>
+        <w:pStyle w:val="ListParagraph"/>
+        <w:numPr>
+          <w:ilvl w:val="0"/>
+          <w:numId w:val="1"/>
+        </w:numPr>
+        <w:rPr>
+          <w:lang w:val="en-US"/>
+        </w:rPr>
+      </w:pPr>
+      <w:r>
+        <w:rPr>
+          <w:lang w:val="en-US"/>
+        </w:rPr>
+        <w:t xml:space="preserve">Book for FB – </w:t>
+      </w:r>
+      <w:r>
+        <w:rPr>
+          <w:b/>
+          <w:bCs/>
+          <w:lang w:val="en-US"/>
+        </w:rPr>
+        <w:t xml:space="preserve">Learn You Some Erlang for Great </w:t>
+      </w:r>
+      <w:proofErr w:type="gramStart"/>
+      <w:r>
+        <w:rPr>
+          <w:b/>
+          <w:bCs/>
+          <w:lang w:val="en-US"/>
+        </w:rPr>
+        <w:t>Good!</w:t>
+      </w:r>
+      <w:r>
+        <w:rPr>
+          <w:b/>
+          <w:bCs/>
+          <w:lang w:val="en-US"/>
+        </w:rPr>
+        <w:t>,</w:t>
+      </w:r>
+      <w:proofErr w:type="gramEnd"/>
+      <w:r>
+        <w:rPr>
+          <w:b/>
+          <w:bCs/>
+          <w:lang w:val="en-US"/>
+        </w:rPr>
+        <w:t xml:space="preserve"> Learn You a Haskell for Great Good! – </w:t>
+      </w:r>
+      <w:r>
+        <w:rPr>
+          <w:b/>
+          <w:bCs/>
+        </w:rPr>
+        <w:t xml:space="preserve">когато си </w:t>
+      </w:r>
+      <w:r>
+        <w:rPr>
+          <w:b/>
+          <w:bCs/>
+          <w:lang w:val="en-US"/>
+        </w:rPr>
+        <w:t>Regular Developer.</w:t>
+      </w:r>
+    </w:p>
+    <w:p>
+      <w:pPr>
+        <w:rPr>
+          <w:lang w:val="en-US"/>
+        </w:rPr>
+      </w:pPr>
+      <w:r>
+        <w:rPr>
+          <w:lang w:val="en-US"/>
+        </w:rPr>
+        <w:t xml:space="preserve">Lambda </w:t>
+      </w:r>
+      <w:proofErr w:type="gramStart"/>
+      <w:r>
+        <w:rPr>
+          <w:lang w:val="en-US"/>
+        </w:rPr>
+        <w:t>Expression(</w:t>
+      </w:r>
+      <w:proofErr w:type="gramEnd"/>
+      <w:r>
+        <w:t>съкратен запис на функции (метод)</w:t>
+      </w:r>
+      <w:r>
+        <w:rPr>
+          <w:lang w:val="en-US"/>
+        </w:rPr>
+        <w:t>)</w:t>
+      </w:r>
+    </w:p>
+    <w:p>
+      <w:pPr>
+        <w:pStyle w:val="ListParagraph"/>
+        <w:numPr>
+          <w:ilvl w:val="0"/>
+          <w:numId w:val="3"/>
+        </w:numPr>
+        <w:rPr>
+          <w:lang w:val="en-US"/>
+        </w:rPr>
+      </w:pPr>
+      <w:r>
+        <w:rPr>
+          <w:lang w:val="en-US"/>
+        </w:rPr>
+        <w:t>=&gt; goes to</w:t>
+      </w:r>
+    </w:p>
+    <w:p>
+      <w:pPr>
+        <w:rPr>
+          <w:lang w:val="en-US"/>
+        </w:rPr>
+      </w:pPr>
+      <w:r>
+        <w:rPr>
+          <w:lang w:val="en-US"/>
+        </w:rPr>
+        <w:t xml:space="preserve">Delegate </w:t>
+      </w:r>
+    </w:p>
+    <w:p>
+      <w:pPr>
+        <w:pStyle w:val="ListParagraph"/>
+        <w:numPr>
+          <w:ilvl w:val="0"/>
+          <w:numId w:val="3"/>
+        </w:numPr>
+        <w:rPr>
+          <w:lang w:val="en-US"/>
+        </w:rPr>
+      </w:pPr>
+      <w:r>
+        <w:rPr>
+          <w:lang w:val="en-US"/>
+        </w:rPr>
+        <w:t>Func</w:t>
+      </w:r>
+    </w:p>
+    <w:p>
+      <w:pPr>
+        <w:pStyle w:val="ListParagraph"/>
+        <w:numPr>
+          <w:ilvl w:val="0"/>
+          <w:numId w:val="3"/>
+        </w:numPr>
+        <w:rPr>
+          <w:lang w:val="en-US"/>
+        </w:rPr>
+      </w:pPr>
+      <w:r>
+        <w:rPr>
+          <w:lang w:val="en-US"/>
+        </w:rPr>
+        <w:t>Action&lt;T&gt; -</w:t>
+      </w:r>
+      <w:r>
+        <w:t xml:space="preserve"> само за </w:t>
+      </w:r>
+      <w:r>
+        <w:rPr>
+          <w:lang w:val="en-US"/>
+        </w:rPr>
+        <w:t>void</w:t>
+      </w:r>
+      <w:r>
+        <w:t xml:space="preserve"> </w:t>
+      </w:r>
+      <w:r>
+        <w:rPr>
+          <w:lang w:val="en-US"/>
+        </w:rPr>
+        <w:t xml:space="preserve">method, </w:t>
+      </w:r>
+      <w:r>
+        <w:t xml:space="preserve">не му трябва </w:t>
+      </w:r>
+      <w:r>
+        <w:rPr>
+          <w:lang w:val="en-US"/>
+        </w:rPr>
+        <w:t xml:space="preserve">return </w:t>
+      </w:r>
+      <w:proofErr w:type="gramStart"/>
+      <w:r>
+        <w:t>тип</w:t>
+      </w:r>
+      <w:proofErr w:type="gramEnd"/>
+      <w:r>
+        <w:t xml:space="preserve"> </w:t>
+      </w:r>
     </w:p>
     <w:sectPr>
       <w:pgSz w:w="11906" w:h="16838"/>
@@ -127,7 +466,7 @@
   <w:abstractNum w:abstractNumId="0" w15:restartNumberingAfterBreak="0">
     <w:nsid w:val="16F56B72"/>
     <w:multiLevelType w:val="hybridMultilevel"/>
-    <w:tmpl w:val="63D2F2C8"/>
+    <w:tmpl w:val="7668DE58"/>
     <w:lvl w:ilvl="0" w:tplc="04020001">
       <w:start w:val="1"/>
       <w:numFmt w:val="bullet"/>
@@ -240,7 +579,7 @@
   <w:abstractNum w:abstractNumId="1" w15:restartNumberingAfterBreak="0">
     <w:nsid w:val="31DA2AAB"/>
     <w:multiLevelType w:val="hybridMultilevel"/>
-    <w:tmpl w:val="1DFA6C56"/>
+    <w:tmpl w:val="BFB6347E"/>
     <w:lvl w:ilvl="0" w:tplc="53F8CD6C">
       <w:numFmt w:val="bullet"/>
       <w:lvlText w:val="-"/>
@@ -343,6 +682,119 @@
       <w:lvlJc w:val="left"/>
       <w:pPr>
         <w:ind w:left="6840" w:hanging="360"/>
+      </w:pPr>
+      <w:rPr>
+        <w:rFonts w:ascii="Wingdings" w:hAnsi="Wingdings" w:hint="default"/>
+      </w:rPr>
+    </w:lvl>
+  </w:abstractNum>
+  <w:abstractNum w:abstractNumId="2" w15:restartNumberingAfterBreak="0">
+    <w:nsid w:val="6B9760EC"/>
+    <w:multiLevelType w:val="hybridMultilevel"/>
+    <w:tmpl w:val="9AC27FA6"/>
+    <w:lvl w:ilvl="0" w:tplc="04020001">
+      <w:start w:val="1"/>
+      <w:numFmt w:val="bullet"/>
+      <w:lvlText w:val=""/>
+      <w:lvlJc w:val="left"/>
+      <w:pPr>
+        <w:ind w:left="720" w:hanging="360"/>
+      </w:pPr>
+      <w:rPr>
+        <w:rFonts w:ascii="Symbol" w:hAnsi="Symbol" w:hint="default"/>
+      </w:rPr>
+    </w:lvl>
+    <w:lvl w:ilvl="1" w:tplc="04020003" w:tentative="1">
+      <w:start w:val="1"/>
+      <w:numFmt w:val="bullet"/>
+      <w:lvlText w:val="o"/>
+      <w:lvlJc w:val="left"/>
+      <w:pPr>
+        <w:ind w:left="1440" w:hanging="360"/>
+      </w:pPr>
+      <w:rPr>
+        <w:rFonts w:ascii="Courier New" w:hAnsi="Courier New" w:cs="Courier New" w:hint="default"/>
+      </w:rPr>
+    </w:lvl>
+    <w:lvl w:ilvl="2" w:tplc="04020005" w:tentative="1">
+      <w:start w:val="1"/>
+      <w:numFmt w:val="bullet"/>
+      <w:lvlText w:val=""/>
+      <w:lvlJc w:val="left"/>
+      <w:pPr>
+        <w:ind w:left="2160" w:hanging="360"/>
+      </w:pPr>
+      <w:rPr>
+        <w:rFonts w:ascii="Wingdings" w:hAnsi="Wingdings" w:hint="default"/>
+      </w:rPr>
+    </w:lvl>
+    <w:lvl w:ilvl="3" w:tplc="04020001" w:tentative="1">
+      <w:start w:val="1"/>
+      <w:numFmt w:val="bullet"/>
+      <w:lvlText w:val=""/>
+      <w:lvlJc w:val="left"/>
+      <w:pPr>
+        <w:ind w:left="2880" w:hanging="360"/>
+      </w:pPr>
+      <w:rPr>
+        <w:rFonts w:ascii="Symbol" w:hAnsi="Symbol" w:hint="default"/>
+      </w:rPr>
+    </w:lvl>
+    <w:lvl w:ilvl="4" w:tplc="04020003" w:tentative="1">
+      <w:start w:val="1"/>
+      <w:numFmt w:val="bullet"/>
+      <w:lvlText w:val="o"/>
+      <w:lvlJc w:val="left"/>
+      <w:pPr>
+        <w:ind w:left="3600" w:hanging="360"/>
+      </w:pPr>
+      <w:rPr>
+        <w:rFonts w:ascii="Courier New" w:hAnsi="Courier New" w:cs="Courier New" w:hint="default"/>
+      </w:rPr>
+    </w:lvl>
+    <w:lvl w:ilvl="5" w:tplc="04020005" w:tentative="1">
+      <w:start w:val="1"/>
+      <w:numFmt w:val="bullet"/>
+      <w:lvlText w:val=""/>
+      <w:lvlJc w:val="left"/>
+      <w:pPr>
+        <w:ind w:left="4320" w:hanging="360"/>
+      </w:pPr>
+      <w:rPr>
+        <w:rFonts w:ascii="Wingdings" w:hAnsi="Wingdings" w:hint="default"/>
+      </w:rPr>
+    </w:lvl>
+    <w:lvl w:ilvl="6" w:tplc="04020001" w:tentative="1">
+      <w:start w:val="1"/>
+      <w:numFmt w:val="bullet"/>
+      <w:lvlText w:val=""/>
+      <w:lvlJc w:val="left"/>
+      <w:pPr>
+        <w:ind w:left="5040" w:hanging="360"/>
+      </w:pPr>
+      <w:rPr>
+        <w:rFonts w:ascii="Symbol" w:hAnsi="Symbol" w:hint="default"/>
+      </w:rPr>
+    </w:lvl>
+    <w:lvl w:ilvl="7" w:tplc="04020003" w:tentative="1">
+      <w:start w:val="1"/>
+      <w:numFmt w:val="bullet"/>
+      <w:lvlText w:val="o"/>
+      <w:lvlJc w:val="left"/>
+      <w:pPr>
+        <w:ind w:left="5760" w:hanging="360"/>
+      </w:pPr>
+      <w:rPr>
+        <w:rFonts w:ascii="Courier New" w:hAnsi="Courier New" w:cs="Courier New" w:hint="default"/>
+      </w:rPr>
+    </w:lvl>
+    <w:lvl w:ilvl="8" w:tplc="04020005" w:tentative="1">
+      <w:start w:val="1"/>
+      <w:numFmt w:val="bullet"/>
+      <w:lvlText w:val=""/>
+      <w:lvlJc w:val="left"/>
+      <w:pPr>
+        <w:ind w:left="6480" w:hanging="360"/>
       </w:pPr>
       <w:rPr>
         <w:rFonts w:ascii="Wingdings" w:hAnsi="Wingdings" w:hint="default"/>
@@ -354,6 +806,9 @@
   </w:num>
   <w:num w:numId="2" w16cid:durableId="1462266794">
     <w:abstractNumId w:val="1"/>
+  </w:num>
+  <w:num w:numId="3" w16cid:durableId="1615400773">
+    <w:abstractNumId w:val="2"/>
   </w:num>
 </w:numbering>
 </file>

</xml_diff>